<commit_message>
updated resumes, added assignments
</commit_message>
<xml_diff>
--- a/Assignments/LucaNovello_wtp100_resume_2.docx
+++ b/Assignments/LucaNovello_wtp100_resume_2.docx
@@ -9,15 +9,15 @@
         <w:jc w:val="left"/>
         <w:rPr>
           <w:color w:val="0E2841" w:themeColor="text2"/>
-          <w:sz w:val="56"/>
-          <w:szCs w:val="56"/>
+          <w:sz w:val="72"/>
+          <w:szCs w:val="72"/>
         </w:rPr>
       </w:pPr>
       <w:r>
         <w:rPr>
           <w:color w:val="0E2841" w:themeColor="text2"/>
-          <w:sz w:val="56"/>
-          <w:szCs w:val="56"/>
+          <w:sz w:val="72"/>
+          <w:szCs w:val="72"/>
         </w:rPr>
         <w:t>Luca Novello</w:t>
       </w:r>
@@ -27,15 +27,15 @@
         <w:spacing w:line="168" w:lineRule="auto"/>
         <w:rPr>
           <w:rFonts w:ascii="Poppins SemiBold" w:hAnsi="Poppins SemiBold" w:cs="Poppins SemiBold"/>
-          <w:sz w:val="26"/>
-          <w:szCs w:val="26"/>
+          <w:sz w:val="28"/>
+          <w:szCs w:val="28"/>
         </w:rPr>
       </w:pPr>
       <w:r>
         <w:rPr>
           <w:rFonts w:ascii="Poppins SemiBold" w:hAnsi="Poppins SemiBold" w:cs="Poppins SemiBold"/>
-          <w:sz w:val="26"/>
-          <w:szCs w:val="26"/>
+          <w:sz w:val="28"/>
+          <w:szCs w:val="28"/>
         </w:rPr>
         <w:t>Full Stack Developer</w:t>
       </w:r>
@@ -136,7 +136,7 @@
         <w:sectPr>
           <w:type w:val="continuous"/>
           <w:pgSz w:w="12240" w:h="15840"/>
-          <w:pgMar w:top="810" w:right="1008" w:bottom="864" w:left="1008" w:header="706" w:footer="706" w:gutter="0"/>
+          <w:pgMar w:top="1152" w:right="1008" w:bottom="1008" w:left="1008" w:header="706" w:footer="706" w:gutter="0"/>
           <w:cols w:num="2" w:space="144" w:equalWidth="0">
             <w:col w:w="5760" w:space="144"/>
             <w:col w:w="4320"/>
@@ -160,6 +160,7 @@
         </w:r>
       </w:hyperlink>
     </w:p>
+    <w:p/>
     <w:p>
       <w:pPr>
         <w:pStyle w:val="Heading1"/>
@@ -170,8 +171,8 @@
     </w:p>
     <w:p>
       <w:pPr>
-        <w:spacing w:line="288" w:lineRule="auto"/>
-        <w:ind w:left="187" w:right="144"/>
+        <w:spacing w:line="300" w:lineRule="auto"/>
+        <w:ind w:left="86" w:right="144"/>
         <w:jc w:val="both"/>
         <w:rPr>
           <w:rFonts w:cs="Calibri"/>
@@ -196,196 +197,177 @@
         <w:t>.</w:t>
       </w:r>
     </w:p>
-    <w:p>
-      <w:pPr>
+    <w:p/>
+    <w:p>
+      <w:pPr>
+        <w:pStyle w:val="Heading1"/>
+        <w:sectPr>
+          <w:type w:val="continuous"/>
+          <w:pgSz w:w="12240" w:h="15840"/>
+          <w:pgMar w:top="1152" w:right="1008" w:bottom="1008" w:left="1008" w:header="706" w:footer="706" w:gutter="0"/>
+          <w:cols w:space="708"/>
+          <w:docGrid w:linePitch="360"/>
+        </w:sectPr>
+      </w:pPr>
+      <w:r>
+        <w:t>SKILLS</w:t>
+      </w:r>
+    </w:p>
+    <w:p>
+      <w:pPr>
+        <w:spacing w:line="300" w:lineRule="auto"/>
+        <w:ind w:left="90" w:right="144"/>
+        <w:jc w:val="both"/>
+      </w:pPr>
+      <w:r>
+        <w:rPr>
+          <w:rFonts w:ascii="Inter 18pt ExtraBold" w:hAnsi="Inter 18pt ExtraBold"/>
+          <w:b/>
+          <w:bCs/>
+        </w:rPr>
+        <w:t>Front-End:</w:t>
+      </w:r>
+      <w:r>
+        <w:t xml:space="preserve"> </w:t>
+      </w:r>
+      <w:r>
+        <w:t xml:space="preserve"> </w:t>
+      </w:r>
+      <w:r>
+        <w:t>JavaScript</w:t>
+      </w:r>
+      <w:r>
+        <w:t xml:space="preserve">, </w:t>
+      </w:r>
+      <w:r>
+        <w:t>HTML</w:t>
+      </w:r>
+      <w:r>
+        <w:t>5</w:t>
+      </w:r>
+      <w:r>
+        <w:t xml:space="preserve">, </w:t>
+      </w:r>
+      <w:r>
+        <w:t>CSS</w:t>
+      </w:r>
+      <w:r>
+        <w:t>3</w:t>
+      </w:r>
+      <w:r>
+        <w:t xml:space="preserve">, </w:t>
+      </w:r>
+      <w:r>
+        <w:t>React</w:t>
+      </w:r>
+      <w:r>
+        <w:t xml:space="preserve">, </w:t>
+      </w:r>
+      <w:r>
+        <w:t>User Experience</w:t>
+      </w:r>
+      <w:r>
+        <w:t>, Responsive Design</w:t>
+      </w:r>
+    </w:p>
+    <w:p>
+      <w:pPr>
+        <w:spacing w:line="300" w:lineRule="auto"/>
+        <w:ind w:left="90" w:right="144"/>
+        <w:jc w:val="both"/>
+      </w:pPr>
+      <w:r>
+        <w:rPr>
+          <w:rFonts w:ascii="Inter 18pt ExtraBold" w:hAnsi="Inter 18pt ExtraBold"/>
+          <w:b/>
+          <w:bCs/>
+        </w:rPr>
+        <w:t>Back-End:</w:t>
+      </w:r>
+      <w:r>
+        <w:t xml:space="preserve">  Node.js, Express, MongoDB, SQL, RESTful APIs, C++</w:t>
+      </w:r>
+    </w:p>
+    <w:p>
+      <w:pPr>
+        <w:spacing w:line="300" w:lineRule="auto"/>
+        <w:ind w:left="90" w:right="144"/>
+        <w:jc w:val="both"/>
+      </w:pPr>
+      <w:r>
+        <w:rPr>
+          <w:rFonts w:ascii="Inter 18pt ExtraBold" w:hAnsi="Inter 18pt ExtraBold"/>
+          <w:b/>
+          <w:bCs/>
+        </w:rPr>
+        <w:t>Tools &amp; Platforms:</w:t>
+      </w:r>
+      <w:r>
+        <w:t xml:space="preserve"> Git, </w:t>
+      </w:r>
+      <w:r>
+        <w:t xml:space="preserve">Jira, </w:t>
+      </w:r>
+      <w:r>
+        <w:t>Visual Studio Code, Visual Studio</w:t>
+      </w:r>
+      <w:r>
+        <w:t>,</w:t>
+      </w:r>
+      <w:r>
+        <w:t xml:space="preserve"> MS Office,</w:t>
+      </w:r>
+      <w:r>
+        <w:t xml:space="preserve"> Adobe CC, Linux, Windows</w:t>
+      </w:r>
+    </w:p>
+    <w:p>
+      <w:pPr>
+        <w:spacing w:line="300" w:lineRule="auto"/>
+        <w:ind w:left="90" w:right="144"/>
+        <w:jc w:val="both"/>
         <w:rPr>
           <w:rStyle w:val="SubtleEmphasis"/>
           <w:rFonts w:ascii="Inter" w:hAnsi="Inter" w:cs="Poppins SemiBold"/>
           <w:sz w:val="10"/>
           <w:szCs w:val="10"/>
         </w:rPr>
-      </w:pPr>
-    </w:p>
+        <w:sectPr>
+          <w:type w:val="continuous"/>
+          <w:pgSz w:w="12240" w:h="15840"/>
+          <w:pgMar w:top="1152" w:right="1008" w:bottom="1008" w:left="1008" w:header="706" w:footer="706" w:gutter="0"/>
+          <w:cols w:space="708"/>
+          <w:docGrid w:linePitch="360"/>
+        </w:sectPr>
+      </w:pPr>
+      <w:r>
+        <w:rPr>
+          <w:rFonts w:ascii="Inter 18pt ExtraBold" w:hAnsi="Inter 18pt ExtraBold"/>
+          <w:b/>
+          <w:bCs/>
+        </w:rPr>
+        <w:t>Computer Science Concepts:</w:t>
+      </w:r>
+      <w:r>
+        <w:t xml:space="preserve"> Data Structures, Algorithms, Object-Oriented Programming, SDLC (Software Development Life Cycle)</w:t>
+      </w:r>
+      <w:r>
+        <w:t>, Database Design and Maintenance</w:t>
+      </w:r>
+    </w:p>
+    <w:p/>
     <w:p>
       <w:pPr>
         <w:pStyle w:val="Heading1"/>
         <w:sectPr>
           <w:type w:val="continuous"/>
           <w:pgSz w:w="12240" w:h="15840"/>
-          <w:pgMar w:top="810" w:right="1008" w:bottom="864" w:left="1008" w:header="706" w:footer="706" w:gutter="0"/>
+          <w:pgMar w:top="1152" w:right="1008" w:bottom="1008" w:left="1008" w:header="706" w:footer="706" w:gutter="0"/>
           <w:cols w:space="708"/>
           <w:docGrid w:linePitch="360"/>
         </w:sectPr>
       </w:pPr>
       <w:r>
-        <w:t>SKILLS</w:t>
-      </w:r>
-    </w:p>
-    <w:p>
-      <w:pPr>
-        <w:spacing w:line="300" w:lineRule="auto"/>
-        <w:ind w:left="187" w:right="144"/>
-        <w:jc w:val="both"/>
-      </w:pPr>
-      <w:r>
-        <w:rPr>
-          <w:rFonts w:ascii="Inter 18pt ExtraBold" w:hAnsi="Inter 18pt ExtraBold"/>
-          <w:b/>
-          <w:bCs/>
-        </w:rPr>
-        <w:t>Front-End:</w:t>
-      </w:r>
-      <w:r>
-        <w:t xml:space="preserve"> </w:t>
-      </w:r>
-      <w:r>
-        <w:t xml:space="preserve"> </w:t>
-      </w:r>
-      <w:r>
-        <w:t>JavaScript</w:t>
-      </w:r>
-      <w:r>
-        <w:t xml:space="preserve">, </w:t>
-      </w:r>
-      <w:r>
-        <w:t>HTML</w:t>
-      </w:r>
-      <w:r>
-        <w:t>5</w:t>
-      </w:r>
-      <w:r>
-        <w:t xml:space="preserve">, </w:t>
-      </w:r>
-      <w:r>
-        <w:t>CSS</w:t>
-      </w:r>
-      <w:r>
-        <w:t>3</w:t>
-      </w:r>
-      <w:r>
-        <w:t xml:space="preserve">, </w:t>
-      </w:r>
-      <w:r>
-        <w:t>React</w:t>
-      </w:r>
-      <w:r>
-        <w:t xml:space="preserve">, </w:t>
-      </w:r>
-      <w:r>
-        <w:t>User Experience</w:t>
-      </w:r>
-      <w:r>
-        <w:t>, Responsive Design</w:t>
-      </w:r>
-    </w:p>
-    <w:p>
-      <w:pPr>
-        <w:spacing w:line="300" w:lineRule="auto"/>
-        <w:ind w:left="187" w:right="144"/>
-        <w:jc w:val="both"/>
-      </w:pPr>
-      <w:r>
-        <w:rPr>
-          <w:rFonts w:ascii="Inter 18pt ExtraBold" w:hAnsi="Inter 18pt ExtraBold"/>
-          <w:b/>
-          <w:bCs/>
-        </w:rPr>
-        <w:t>Back-End:</w:t>
-      </w:r>
-      <w:r>
-        <w:t xml:space="preserve">  Node.js, Express, MongoDB, SQL, RESTful APIs, C++</w:t>
-      </w:r>
-    </w:p>
-    <w:p>
-      <w:pPr>
-        <w:spacing w:line="300" w:lineRule="auto"/>
-        <w:ind w:left="187" w:right="144"/>
-        <w:jc w:val="both"/>
-      </w:pPr>
-      <w:r>
-        <w:rPr>
-          <w:rFonts w:ascii="Inter 18pt ExtraBold" w:hAnsi="Inter 18pt ExtraBold"/>
-          <w:b/>
-          <w:bCs/>
-        </w:rPr>
-        <w:t>Tools &amp; Platforms:</w:t>
-      </w:r>
-      <w:r>
-        <w:t xml:space="preserve"> Git, </w:t>
-      </w:r>
-      <w:r>
-        <w:t xml:space="preserve">Jira, </w:t>
-      </w:r>
-      <w:r>
-        <w:t>Visual Studio Code, Visual Studio</w:t>
-      </w:r>
-      <w:r>
-        <w:t>,</w:t>
-      </w:r>
-      <w:r>
-        <w:t xml:space="preserve"> MS Office,</w:t>
-      </w:r>
-      <w:r>
-        <w:t xml:space="preserve"> Adobe CC, Linux, Windows</w:t>
-      </w:r>
-    </w:p>
-    <w:p>
-      <w:pPr>
-        <w:spacing w:line="300" w:lineRule="auto"/>
-        <w:ind w:left="187" w:right="144"/>
-        <w:jc w:val="both"/>
-        <w:rPr>
-          <w:rStyle w:val="SubtleEmphasis"/>
-          <w:rFonts w:ascii="Inter" w:hAnsi="Inter" w:cs="Poppins SemiBold"/>
-          <w:sz w:val="10"/>
-          <w:szCs w:val="10"/>
-        </w:rPr>
-        <w:sectPr>
-          <w:type w:val="continuous"/>
-          <w:pgSz w:w="12240" w:h="15840"/>
-          <w:pgMar w:top="900" w:right="1008" w:bottom="864" w:left="1008" w:header="706" w:footer="706" w:gutter="0"/>
-          <w:cols w:space="708"/>
-          <w:docGrid w:linePitch="360"/>
-        </w:sectPr>
-      </w:pPr>
-      <w:r>
-        <w:rPr>
-          <w:rFonts w:ascii="Inter 18pt ExtraBold" w:hAnsi="Inter 18pt ExtraBold"/>
-          <w:b/>
-          <w:bCs/>
-        </w:rPr>
-        <w:t>Computer Science Concepts:</w:t>
-      </w:r>
-      <w:r>
-        <w:t xml:space="preserve"> Data Structures, Algorithms, Object-Oriented Programming, SDLC (Software Development Life Cycle)</w:t>
-      </w:r>
-      <w:r>
-        <w:t>, Database Design and Maintenance</w:t>
-      </w:r>
-    </w:p>
-    <w:p>
-      <w:pPr>
-        <w:spacing w:line="288" w:lineRule="auto"/>
-        <w:rPr>
-          <w:rStyle w:val="SubtleEmphasis"/>
-          <w:rFonts w:ascii="Inter" w:hAnsi="Inter" w:cs="Poppins SemiBold"/>
-          <w:sz w:val="10"/>
-          <w:szCs w:val="10"/>
-        </w:rPr>
-      </w:pPr>
-    </w:p>
-    <w:p>
-      <w:pPr>
-        <w:pStyle w:val="Heading1"/>
-        <w:sectPr>
-          <w:type w:val="continuous"/>
-          <w:pgSz w:w="12240" w:h="15840"/>
-          <w:pgMar w:top="900" w:right="1008" w:bottom="864" w:left="1008" w:header="706" w:footer="706" w:gutter="0"/>
-          <w:cols w:space="708"/>
-          <w:docGrid w:linePitch="360"/>
-        </w:sectPr>
-      </w:pPr>
-      <w:r>
         <w:t>EDUCATION</w:t>
       </w:r>
     </w:p>
@@ -394,10 +376,10 @@
         <w:pStyle w:val="Heading4"/>
         <w:tabs>
           <w:tab w:val="clear" w:pos="540"/>
-          <w:tab w:val="right" w:pos="10080"/>
+          <w:tab w:val="right" w:pos="10170"/>
         </w:tabs>
-        <w:spacing w:line="288" w:lineRule="auto"/>
-        <w:ind w:left="180"/>
+        <w:spacing w:line="300" w:lineRule="auto"/>
+        <w:ind w:left="90"/>
         <w:rPr>
           <w:rFonts w:ascii="Inter 18pt Black" w:hAnsi="Inter 18pt Black" w:cs="Poppins ExtraBold"/>
           <w:sz w:val="22"/>
@@ -430,6 +412,8 @@
         <w:rPr>
           <w:rStyle w:val="Heading5Char"/>
           <w:rFonts w:ascii="Inter 18pt ExtraBold" w:hAnsi="Inter 18pt ExtraBold" w:cs="Poppins ExtraBold"/>
+          <w:sz w:val="22"/>
+          <w:szCs w:val="22"/>
         </w:rPr>
         <w:t>Jan 2024 – Present</w:t>
       </w:r>
@@ -437,7 +421,7 @@
     <w:p>
       <w:pPr>
         <w:pStyle w:val="Heading3"/>
-        <w:spacing w:line="288" w:lineRule="auto"/>
+        <w:spacing w:line="300" w:lineRule="auto"/>
         <w:ind w:left="360"/>
         <w:rPr>
           <w:rFonts w:ascii="Inter 18pt ExtraBold" w:hAnsi="Inter 18pt ExtraBold"/>
@@ -464,7 +448,7 @@
         <w:tabs>
           <w:tab w:val="right" w:pos="9639"/>
         </w:tabs>
-        <w:spacing w:line="288" w:lineRule="auto"/>
+        <w:spacing w:line="300" w:lineRule="auto"/>
         <w:ind w:left="360" w:right="144"/>
         <w:jc w:val="both"/>
         <w:outlineLvl w:val="1"/>
@@ -474,7 +458,7 @@
         <w:sectPr>
           <w:type w:val="continuous"/>
           <w:pgSz w:w="12240" w:h="15840"/>
-          <w:pgMar w:top="900" w:right="1008" w:bottom="864" w:left="1008" w:header="709" w:footer="709" w:gutter="0"/>
+          <w:pgMar w:top="1152" w:right="1008" w:bottom="1008" w:left="1008" w:header="709" w:footer="709" w:gutter="0"/>
           <w:cols w:space="708"/>
           <w:docGrid w:linePitch="360"/>
         </w:sectPr>
@@ -483,23 +467,13 @@
     <w:p>
       <w:pPr>
         <w:pStyle w:val="Heading6"/>
-        <w:spacing w:line="288" w:lineRule="auto"/>
+        <w:spacing w:line="300" w:lineRule="auto"/>
       </w:pPr>
       <w:r>
         <w:t>Key computer science concepts taught include Object-Oriented Software Development, Client-Server Development, Database Design, Software Testing and System Methodologies.</w:t>
       </w:r>
     </w:p>
-    <w:p>
-      <w:pPr>
-        <w:spacing w:line="312" w:lineRule="auto"/>
-        <w:rPr>
-          <w:rStyle w:val="SubtleEmphasis"/>
-          <w:rFonts w:ascii="Inter" w:hAnsi="Inter" w:cs="Poppins SemiBold"/>
-          <w:sz w:val="10"/>
-          <w:szCs w:val="10"/>
-        </w:rPr>
-      </w:pPr>
-    </w:p>
+    <w:p/>
     <w:p>
       <w:pPr>
         <w:pStyle w:val="Heading1"/>
@@ -513,10 +487,10 @@
         <w:pStyle w:val="Heading4"/>
         <w:tabs>
           <w:tab w:val="clear" w:pos="540"/>
-          <w:tab w:val="right" w:pos="10080"/>
+          <w:tab w:val="right" w:pos="10170"/>
         </w:tabs>
-        <w:spacing w:line="288" w:lineRule="auto"/>
-        <w:ind w:left="180"/>
+        <w:spacing w:line="300" w:lineRule="auto"/>
+        <w:ind w:left="86"/>
         <w:rPr>
           <w:rFonts w:ascii="Inter 18pt Black" w:hAnsi="Inter 18pt Black" w:cs="Poppins ExtraBold"/>
           <w:sz w:val="22"/>
@@ -546,6 +520,8 @@
         <w:rPr>
           <w:rStyle w:val="Heading5Char"/>
           <w:rFonts w:ascii="Inter 18pt ExtraBold" w:hAnsi="Inter 18pt ExtraBold" w:cs="Poppins ExtraBold"/>
+          <w:sz w:val="22"/>
+          <w:szCs w:val="22"/>
         </w:rPr>
         <w:t>Sept 2020 - Present</w:t>
       </w:r>
@@ -556,7 +532,7 @@
         <w:tabs>
           <w:tab w:val="clear" w:pos="540"/>
         </w:tabs>
-        <w:spacing w:line="288" w:lineRule="auto"/>
+        <w:spacing w:line="300" w:lineRule="auto"/>
         <w:ind w:left="360"/>
         <w:rPr>
           <w:rFonts w:ascii="Inter 18pt ExtraBold" w:hAnsi="Inter 18pt ExtraBold"/>
@@ -576,7 +552,7 @@
     <w:p>
       <w:pPr>
         <w:pStyle w:val="Heading6"/>
-        <w:spacing w:line="288" w:lineRule="auto"/>
+        <w:spacing w:line="300" w:lineRule="auto"/>
       </w:pPr>
       <w:r>
         <w:t xml:space="preserve">Portfolio available at </w:t>
@@ -586,6 +562,7 @@
           <w:rPr>
             <w:rStyle w:val="Hyperlink"/>
             <w:rFonts w:ascii="Inter 18pt SemiBold" w:hAnsi="Inter 18pt SemiBold"/>
+            <w:color w:val="0F4761" w:themeColor="accent1" w:themeShade="BF"/>
           </w:rPr>
           <w:t>www.lucanovello.com</w:t>
         </w:r>
@@ -597,7 +574,7 @@
     <w:p>
       <w:pPr>
         <w:pStyle w:val="Heading6"/>
-        <w:spacing w:line="288" w:lineRule="auto"/>
+        <w:spacing w:line="300" w:lineRule="auto"/>
       </w:pPr>
       <w:r>
         <w:t>Designed, developed, and maintain client websites, utilizing HTML</w:t>
@@ -625,11 +602,11 @@
           <w:ilvl w:val="1"/>
           <w:numId w:val="7"/>
         </w:numPr>
-        <w:spacing w:line="288" w:lineRule="auto"/>
+        <w:spacing w:line="300" w:lineRule="auto"/>
         <w:sectPr>
           <w:type w:val="continuous"/>
           <w:pgSz w:w="12240" w:h="15840"/>
-          <w:pgMar w:top="900" w:right="1008" w:bottom="864" w:left="1008" w:header="706" w:footer="706" w:gutter="0"/>
+          <w:pgMar w:top="1152" w:right="1008" w:bottom="1008" w:left="1008" w:header="706" w:footer="706" w:gutter="0"/>
           <w:cols w:space="708"/>
           <w:docGrid w:linePitch="360"/>
         </w:sectPr>
@@ -642,15 +619,18 @@
           <w:ilvl w:val="1"/>
           <w:numId w:val="7"/>
         </w:numPr>
-        <w:spacing w:line="288" w:lineRule="auto"/>
-      </w:pPr>
-      <w:r>
-        <w:t xml:space="preserve"> </w:t>
-      </w:r>
+        <w:spacing w:line="300" w:lineRule="auto"/>
+        <w:rPr>
+          <w:rFonts w:ascii="Inter 18pt SemiBold" w:hAnsi="Inter 18pt SemiBold"/>
+          <w:color w:val="0F4761" w:themeColor="accent1" w:themeShade="BF"/>
+        </w:rPr>
+      </w:pPr>
       <w:hyperlink r:id="rId9" w:history="1">
         <w:r>
           <w:rPr>
             <w:rStyle w:val="Hyperlink"/>
+            <w:rFonts w:ascii="Inter 18pt SemiBold" w:hAnsi="Inter 18pt SemiBold"/>
+            <w:color w:val="0F4761" w:themeColor="accent1" w:themeShade="BF"/>
           </w:rPr>
           <w:t>distinctlandscape.ca</w:t>
         </w:r>
@@ -663,12 +643,18 @@
           <w:ilvl w:val="1"/>
           <w:numId w:val="7"/>
         </w:numPr>
-        <w:spacing w:line="288" w:lineRule="auto"/>
+        <w:spacing w:line="300" w:lineRule="auto"/>
+        <w:rPr>
+          <w:rFonts w:ascii="Inter 18pt SemiBold" w:hAnsi="Inter 18pt SemiBold"/>
+          <w:color w:val="0F4761" w:themeColor="accent1" w:themeShade="BF"/>
+        </w:rPr>
       </w:pPr>
       <w:hyperlink r:id="rId10" w:history="1">
         <w:r>
           <w:rPr>
             <w:rStyle w:val="Hyperlink"/>
+            <w:rFonts w:ascii="Inter 18pt SemiBold" w:hAnsi="Inter 18pt SemiBold"/>
+            <w:color w:val="0F4761" w:themeColor="accent1" w:themeShade="BF"/>
           </w:rPr>
           <w:t>foxtailpropertyservices.com</w:t>
         </w:r>
@@ -681,12 +667,18 @@
           <w:ilvl w:val="1"/>
           <w:numId w:val="7"/>
         </w:numPr>
-        <w:spacing w:line="288" w:lineRule="auto"/>
+        <w:spacing w:line="300" w:lineRule="auto"/>
+        <w:rPr>
+          <w:rFonts w:ascii="Inter 18pt SemiBold" w:hAnsi="Inter 18pt SemiBold"/>
+          <w:color w:val="0F4761" w:themeColor="accent1" w:themeShade="BF"/>
+        </w:rPr>
       </w:pPr>
       <w:hyperlink r:id="rId11" w:history="1">
         <w:r>
           <w:rPr>
             <w:rStyle w:val="Hyperlink"/>
+            <w:rFonts w:ascii="Inter 18pt SemiBold" w:hAnsi="Inter 18pt SemiBold"/>
+            <w:color w:val="0F4761" w:themeColor="accent1" w:themeShade="BF"/>
           </w:rPr>
           <w:t>up2datesolutions.com</w:t>
         </w:r>
@@ -699,28 +691,38 @@
           <w:ilvl w:val="1"/>
           <w:numId w:val="7"/>
         </w:numPr>
-        <w:spacing w:line="288" w:lineRule="auto"/>
+        <w:spacing w:line="300" w:lineRule="auto"/>
+        <w:rPr>
+          <w:rFonts w:ascii="Inter 18pt SemiBold" w:hAnsi="Inter 18pt SemiBold"/>
+          <w:color w:val="0F4761" w:themeColor="accent1" w:themeShade="BF"/>
+        </w:rPr>
       </w:pPr>
       <w:hyperlink r:id="rId12" w:history="1">
         <w:r>
           <w:rPr>
             <w:rStyle w:val="Hyperlink"/>
+            <w:rFonts w:ascii="Inter 18pt SemiBold" w:hAnsi="Inter 18pt SemiBold"/>
+            <w:color w:val="0F4761" w:themeColor="accent1" w:themeShade="BF"/>
           </w:rPr>
           <w:t>rizzainsurance.com</w:t>
         </w:r>
       </w:hyperlink>
       <w:r>
+        <w:rPr>
+          <w:rFonts w:ascii="Inter 18pt SemiBold" w:hAnsi="Inter 18pt SemiBold"/>
+          <w:color w:val="0F4761" w:themeColor="accent1" w:themeShade="BF"/>
+        </w:rPr>
         <w:t xml:space="preserve"> </w:t>
       </w:r>
     </w:p>
     <w:p>
       <w:pPr>
         <w:pStyle w:val="Heading6"/>
-        <w:spacing w:line="288" w:lineRule="auto"/>
+        <w:spacing w:line="300" w:lineRule="auto"/>
         <w:sectPr>
           <w:type w:val="continuous"/>
           <w:pgSz w:w="12240" w:h="15840"/>
-          <w:pgMar w:top="900" w:right="1008" w:bottom="864" w:left="1008" w:header="706" w:footer="706" w:gutter="0"/>
+          <w:pgMar w:top="1152" w:right="1008" w:bottom="1008" w:left="1008" w:header="706" w:footer="706" w:gutter="0"/>
           <w:cols w:num="2" w:space="144"/>
           <w:docGrid w:linePitch="360"/>
         </w:sectPr>
@@ -728,23 +730,12 @@
     </w:p>
     <w:p>
       <w:pPr>
-        <w:spacing w:line="288" w:lineRule="auto"/>
+        <w:spacing w:line="300" w:lineRule="auto"/>
         <w:rPr>
           <w:rStyle w:val="SubtleEmphasis"/>
           <w:rFonts w:ascii="Inter SemiBold" w:hAnsi="Inter SemiBold" w:cs="Poppins SemiBold"/>
-          <w:sz w:val="10"/>
-          <w:szCs w:val="10"/>
-        </w:rPr>
-      </w:pPr>
-    </w:p>
-    <w:p>
-      <w:pPr>
-        <w:spacing w:line="288" w:lineRule="auto"/>
-        <w:rPr>
-          <w:rStyle w:val="SubtleEmphasis"/>
-          <w:rFonts w:ascii="Inter SemiBold" w:hAnsi="Inter SemiBold" w:cs="Poppins SemiBold"/>
-          <w:sz w:val="10"/>
-          <w:szCs w:val="10"/>
+          <w:sz w:val="16"/>
+          <w:szCs w:val="16"/>
         </w:rPr>
       </w:pPr>
     </w:p>
@@ -753,10 +744,10 @@
         <w:pStyle w:val="Heading4"/>
         <w:tabs>
           <w:tab w:val="clear" w:pos="540"/>
-          <w:tab w:val="right" w:pos="10080"/>
+          <w:tab w:val="right" w:pos="10170"/>
         </w:tabs>
-        <w:spacing w:line="288" w:lineRule="auto"/>
-        <w:ind w:left="180"/>
+        <w:spacing w:line="300" w:lineRule="auto"/>
+        <w:ind w:left="90"/>
         <w:rPr>
           <w:rFonts w:ascii="Inter 18pt Black" w:hAnsi="Inter 18pt Black" w:cs="Poppins ExtraBold"/>
           <w:sz w:val="22"/>
@@ -786,6 +777,8 @@
         <w:rPr>
           <w:rStyle w:val="Heading5Char"/>
           <w:rFonts w:ascii="Inter 18pt ExtraBold" w:hAnsi="Inter 18pt ExtraBold" w:cs="Poppins ExtraBold"/>
+          <w:sz w:val="22"/>
+          <w:szCs w:val="22"/>
         </w:rPr>
         <w:t>March 2017 – May 2020</w:t>
       </w:r>
@@ -793,7 +786,7 @@
     <w:p>
       <w:pPr>
         <w:pStyle w:val="Heading3"/>
-        <w:spacing w:line="288" w:lineRule="auto"/>
+        <w:spacing w:line="300" w:lineRule="auto"/>
         <w:ind w:left="360"/>
         <w:rPr>
           <w:rFonts w:ascii="Inter 18pt ExtraBold" w:hAnsi="Inter 18pt ExtraBold"/>
@@ -813,7 +806,7 @@
     <w:p>
       <w:pPr>
         <w:pStyle w:val="Heading6"/>
-        <w:spacing w:line="288" w:lineRule="auto"/>
+        <w:spacing w:line="300" w:lineRule="auto"/>
       </w:pPr>
       <w:r>
         <w:t xml:space="preserve">Spearheaded the development and deployment of </w:t>
@@ -828,7 +821,7 @@
     <w:p>
       <w:pPr>
         <w:pStyle w:val="Heading6"/>
-        <w:spacing w:line="288" w:lineRule="auto"/>
+        <w:spacing w:line="300" w:lineRule="auto"/>
       </w:pPr>
       <w:r>
         <w:t>Managed IT infrastructure and integrated new software systems, streamlining business operations and improving workflow efficiency.</w:t>
@@ -836,12 +829,12 @@
     </w:p>
     <w:p>
       <w:pPr>
-        <w:spacing w:line="288" w:lineRule="auto"/>
+        <w:spacing w:line="300" w:lineRule="auto"/>
         <w:rPr>
           <w:rStyle w:val="SubtleEmphasis"/>
           <w:rFonts w:ascii="Inter SemiBold" w:hAnsi="Inter SemiBold" w:cs="Poppins SemiBold"/>
-          <w:sz w:val="10"/>
-          <w:szCs w:val="10"/>
+          <w:sz w:val="16"/>
+          <w:szCs w:val="16"/>
         </w:rPr>
       </w:pPr>
     </w:p>
@@ -850,10 +843,10 @@
         <w:pStyle w:val="Heading4"/>
         <w:tabs>
           <w:tab w:val="clear" w:pos="540"/>
-          <w:tab w:val="right" w:pos="10080"/>
+          <w:tab w:val="right" w:pos="10170"/>
         </w:tabs>
-        <w:spacing w:line="288" w:lineRule="auto"/>
-        <w:ind w:left="180"/>
+        <w:spacing w:line="300" w:lineRule="auto"/>
+        <w:ind w:left="90"/>
         <w:rPr>
           <w:rFonts w:ascii="Inter 18pt Black" w:hAnsi="Inter 18pt Black" w:cs="Poppins ExtraBold"/>
           <w:sz w:val="22"/>
@@ -883,6 +876,8 @@
         <w:rPr>
           <w:rStyle w:val="Heading5Char"/>
           <w:rFonts w:ascii="Inter 18pt ExtraBold" w:hAnsi="Inter 18pt ExtraBold" w:cs="Poppins ExtraBold"/>
+          <w:sz w:val="22"/>
+          <w:szCs w:val="22"/>
         </w:rPr>
         <w:t>Feb 2006 – Aug 2014</w:t>
       </w:r>
@@ -890,7 +885,7 @@
     <w:p>
       <w:pPr>
         <w:pStyle w:val="Heading3"/>
-        <w:spacing w:line="288" w:lineRule="auto"/>
+        <w:spacing w:line="300" w:lineRule="auto"/>
         <w:ind w:left="360"/>
         <w:rPr>
           <w:rFonts w:ascii="Inter 18pt ExtraBold" w:hAnsi="Inter 18pt ExtraBold"/>
@@ -910,7 +905,7 @@
     <w:p>
       <w:pPr>
         <w:pStyle w:val="Heading6"/>
-        <w:spacing w:line="288" w:lineRule="auto"/>
+        <w:spacing w:line="300" w:lineRule="auto"/>
       </w:pPr>
       <w:r>
         <w:t xml:space="preserve">Developed and maintained a personal client portfolio through strategic networking. </w:t>
@@ -919,7 +914,7 @@
     <w:p>
       <w:pPr>
         <w:pStyle w:val="Heading6"/>
-        <w:spacing w:line="288" w:lineRule="auto"/>
+        <w:spacing w:line="300" w:lineRule="auto"/>
       </w:pPr>
       <w:r>
         <w:t>Completed the Canadian Securities Course (CSC®) and Ontario Mortgage Agent Course</w:t>
@@ -931,7 +926,7 @@
     <w:sectPr>
       <w:type w:val="continuous"/>
       <w:pgSz w:w="12240" w:h="15840"/>
-      <w:pgMar w:top="900" w:right="1008" w:bottom="864" w:left="1008" w:header="706" w:footer="706" w:gutter="0"/>
+      <w:pgMar w:top="1152" w:right="1008" w:bottom="1008" w:left="1008" w:header="706" w:footer="706" w:gutter="0"/>
       <w:cols w:space="708"/>
       <w:docGrid w:linePitch="360"/>
     </w:sectPr>
@@ -2322,12 +2317,12 @@
     <w:link w:val="Heading1Char"/>
     <w:uiPriority w:val="9"/>
     <w:qFormat/>
-    <w:rsid w:val="003A0BB4"/>
+    <w:rsid w:val="00615EB1"/>
     <w:pPr>
       <w:pBdr>
         <w:bottom w:val="single" w:sz="4" w:space="1" w:color="auto"/>
       </w:pBdr>
-      <w:spacing w:after="40" w:line="240" w:lineRule="auto"/>
+      <w:spacing w:after="80" w:line="240" w:lineRule="auto"/>
       <w:outlineLvl w:val="0"/>
     </w:pPr>
     <w:rPr>
@@ -2498,6 +2493,7 @@
   <w:style w:type="character" w:default="1" w:styleId="DefaultParagraphFont">
     <w:name w:val="Default Paragraph Font"/>
     <w:uiPriority w:val="1"/>
+    <w:semiHidden/>
     <w:unhideWhenUsed/>
   </w:style>
   <w:style w:type="table" w:default="1" w:styleId="TableNormal">
@@ -2526,7 +2522,7 @@
     <w:basedOn w:val="DefaultParagraphFont"/>
     <w:link w:val="Heading1"/>
     <w:uiPriority w:val="9"/>
-    <w:rsid w:val="003A0BB4"/>
+    <w:rsid w:val="00615EB1"/>
     <w:rPr>
       <w:rFonts w:ascii="Poppins Black" w:hAnsi="Poppins Black" w:cs="Poppins Black"/>
       <w:color w:val="0E2841" w:themeColor="text2"/>

</xml_diff>